<commit_message>
Clarified notes for JP4 and JP7
JP4 and JP7 are used to bypass the band filter. The band filter
is required for proper (legal) operation, so bypassing it is
only useful for test or in emergencies. If the jumpers are not
installed, they can't be set wrong, so the jumpers are described
as optional. However, if the jumpers are omitted it is necessary
to install a wire in place of JP7, shorting the center pin and
the FLT pin. This wire was not described in the original text.
</commit_message>
<xml_diff>
--- a/batch1/batch1_builder_notes.docx
+++ b/batch1/batch1_builder_notes.docx
@@ -104,31 +104,7 @@
           <w:rPr>
             <w:rStyle w:val="Hyperlink"/>
           </w:rPr>
-          <w:t>https://github.com</w:t>
-        </w:r>
-        <w:r>
-          <w:rPr>
-            <w:rStyle w:val="Hyperlink"/>
-          </w:rPr>
-          <w:t>/</w:t>
-        </w:r>
-        <w:r>
-          <w:rPr>
-            <w:rStyle w:val="Hyperlink"/>
-          </w:rPr>
-          <w:t>profd</w:t>
-        </w:r>
-        <w:r>
-          <w:rPr>
-            <w:rStyle w:val="Hyperlink"/>
-          </w:rPr>
-          <w:t>c</w:t>
-        </w:r>
-        <w:r>
-          <w:rPr>
-            <w:rStyle w:val="Hyperlink"/>
-          </w:rPr>
-          <w:t>9/RFBitBanger</w:t>
+          <w:t>https://github.com/profdc9/RFBitBanger</w:t>
         </w:r>
       </w:hyperlink>
       <w:r>
@@ -1176,7 +1152,22 @@
           </w:tcPr>
           <w:p>
             <w:r>
-              <w:t>Shorted to bypass the band filter, which is required for clean (legal) transmissions. Useful only for test or in emergencies when the appropriate band filter is not available.</w:t>
+              <w:t>Shorted to bypass the band filter</w:t>
+            </w:r>
+            <w:r>
+              <w:t>. The filter</w:t>
+            </w:r>
+            <w:r>
+              <w:t xml:space="preserve"> is required for clean (legal) transmissions. </w:t>
+            </w:r>
+            <w:r>
+              <w:t>Bypassing it is u</w:t>
+            </w:r>
+            <w:r>
+              <w:t>seful only for test or in emergencies when the appropriate band filter is not available.</w:t>
+            </w:r>
+            <w:r>
+              <w:t xml:space="preserve"> If you don’t need that feature, you can omit JP4.</w:t>
             </w:r>
           </w:p>
         </w:tc>
@@ -1188,6 +1179,7 @@
           </w:tcPr>
           <w:p>
             <w:r>
+              <w:lastRenderedPageBreak/>
               <w:t>JP5</w:t>
             </w:r>
           </w:p>
@@ -1221,11 +1213,7 @@
           </w:tcPr>
           <w:p>
             <w:r>
-              <w:t xml:space="preserve">Selects either the Si5351 synthesizer or the crystal oscillator. Since we have only the synthesizer, permanently install a wire </w:t>
-            </w:r>
-            <w:r>
-              <w:lastRenderedPageBreak/>
-              <w:t>between the pin marked PLL and the center pin</w:t>
+              <w:t>Selects either the Si5351 synthesizer or the crystal oscillator. Since we have only the synthesizer, permanently install a wire between the pin marked PLL and the center pin</w:t>
             </w:r>
             <w:r>
               <w:t>, unless you plan to experiment with the crystal oscillator.</w:t>
@@ -1240,7 +1228,6 @@
           </w:tcPr>
           <w:p>
             <w:r>
-              <w:lastRenderedPageBreak/>
               <w:t>JP6</w:t>
             </w:r>
           </w:p>
@@ -1319,7 +1306,13 @@
           </w:tcPr>
           <w:p>
             <w:r>
-              <w:t>Short center pin to BYP pin to bypass the band filter; short center pin to FLT pin to enable the band filter. See JP4.</w:t>
+              <w:t xml:space="preserve">Short center pin to BYP pin to bypass the band filter; short center pin to FLT pin to enable the band filter. </w:t>
+            </w:r>
+            <w:r>
+              <w:t>The filter is required for clean (legal) transmissions. Bypassing it is useful only for test or in emergencies when the appropriate band filter is not available. If you don’t need that feature, you can omit</w:t>
+            </w:r>
+            <w:r>
+              <w:t xml:space="preserve"> JP7 and solder a wire from the center pin to the FLT pin.</w:t>
             </w:r>
           </w:p>
         </w:tc>
@@ -1822,6 +1815,7 @@
     <w:p/>
     <w:p>
       <w:r>
+        <w:lastRenderedPageBreak/>
         <w:t xml:space="preserve">That leaves a whole bunch of through-hole parts that you will be installing on the main board. Please refer to the separate </w:t>
       </w:r>
       <w:hyperlink r:id="rId11" w:history="1">
@@ -1848,7 +1842,6 @@
         <w:pStyle w:val="Heading1"/>
       </w:pPr>
       <w:r>
-        <w:lastRenderedPageBreak/>
         <w:t>Inventory the Parts</w:t>
       </w:r>
     </w:p>
@@ -1858,10 +1851,7 @@
         <w:keepLines/>
       </w:pPr>
       <w:r>
-        <w:t xml:space="preserve">Carefully open up the bag of parts and identify them using the photos in the </w:t>
-      </w:r>
-      <w:r>
-        <w:t xml:space="preserve">separate </w:t>
+        <w:t xml:space="preserve">Carefully open up the bag of parts and identify them using the photos in the separate </w:t>
       </w:r>
       <w:hyperlink r:id="rId12" w:history="1">
         <w:r>
@@ -1872,10 +1862,7 @@
         </w:r>
       </w:hyperlink>
       <w:r>
-        <w:t xml:space="preserve"> document</w:t>
-      </w:r>
-      <w:r>
-        <w:t xml:space="preserve"> for reference.</w:t>
+        <w:t xml:space="preserve"> document for reference.</w:t>
       </w:r>
       <w:r>
         <w:t xml:space="preserve"> If you’re missing any, let us know on the </w:t>
@@ -1893,19 +1880,7 @@
           <w:rPr>
             <w:rStyle w:val="Hyperlink"/>
           </w:rPr>
-          <w:t xml:space="preserve">ORI’s </w:t>
-        </w:r>
-        <w:r>
-          <w:rPr>
-            <w:rStyle w:val="Hyperlink"/>
-          </w:rPr>
-          <w:t>S</w:t>
-        </w:r>
-        <w:r>
-          <w:rPr>
-            <w:rStyle w:val="Hyperlink"/>
-          </w:rPr>
-          <w:t>lack</w:t>
+          <w:t>ORI’s Slack</w:t>
         </w:r>
       </w:hyperlink>
       <w:r>
@@ -2014,6 +1989,7 @@
         <w:jc w:val="both"/>
       </w:pPr>
       <w:r>
+        <w:lastRenderedPageBreak/>
         <w:t xml:space="preserve">You’ll notice in the photo above that there are two extra pads for the BNC connector. They are for compatibility with a different version of the connector. Similarly, there are </w:t>
       </w:r>
       <w:r>
@@ -2494,10 +2470,7 @@
         <w:jc w:val="both"/>
       </w:pPr>
       <w:r>
-        <w:t>C</w:t>
-      </w:r>
-      <w:r>
-        <w:t>ut two 4-pin lengths of female header. To do this, you must cut right on top of the 5</w:t>
+        <w:t>Cut two 4-pin lengths of female header. To do this, you must cut right on top of the 5</w:t>
       </w:r>
       <w:r>
         <w:rPr>
@@ -2712,16 +2685,7 @@
       </w:pPr>
       <w:r>
         <w:lastRenderedPageBreak/>
-        <w:t xml:space="preserve">Now, and only now, </w:t>
-      </w:r>
-      <w:r>
-        <w:t xml:space="preserve">solder the header pins on the top of the </w:t>
-      </w:r>
-      <w:r>
-        <w:t>filter</w:t>
-      </w:r>
-      <w:r>
-        <w:t xml:space="preserve"> board and on the bottom of the main board. Go ahead and solder all the pins. Don’t try the usual trick of soldering just the end pins and then removing the mating connector before soldering the rest. If you do that, you’ll pull pins out of the header strips.</w:t>
+        <w:t>Now, and only now, solder the header pins on the top of the filter board and on the bottom of the main board. Go ahead and solder all the pins. Don’t try the usual trick of soldering just the end pins and then removing the mating connector before soldering the rest. If you do that, you’ll pull pins out of the header strips.</w:t>
       </w:r>
     </w:p>
     <w:p>

</xml_diff>

<commit_message>
Correct typo in spreadsheet hyperlink
</commit_message>
<xml_diff>
--- a/batch1/batch1_builder_notes.docx
+++ b/batch1/batch1_builder_notes.docx
@@ -1309,10 +1309,7 @@
               <w:t xml:space="preserve">Short center pin to BYP pin to bypass the band filter; short center pin to FLT pin to enable the band filter. </w:t>
             </w:r>
             <w:r>
-              <w:t>The filter is required for clean (legal) transmissions. Bypassing it is useful only for test or in emergencies when the appropriate band filter is not available. If you don’t need that feature, you can omit</w:t>
-            </w:r>
-            <w:r>
-              <w:t xml:space="preserve"> JP7 and solder a wire from the center pin to the FLT pin.</w:t>
+              <w:t>The filter is required for clean (legal) transmissions. Bypassing it is useful only for test or in emergencies when the appropriate band filter is not available. If you don’t need that feature, you can omit JP7 and solder a wire from the center pin to the FLT pin.</w:t>
             </w:r>
           </w:p>
         </w:tc>

</xml_diff>